<commit_message>
Answered some of the security questions
</commit_message>
<xml_diff>
--- a/Project5_Description.docx
+++ b/Project5_Description.docx
@@ -1,6 +1,6 @@
 
 <file path=word/document.xml><?xml version="1.0" encoding="utf-8"?>
-<w:document xmlns:wpc="http://schemas.microsoft.com/office/word/2010/wordprocessingCanvas" xmlns:cx="http://schemas.microsoft.com/office/drawing/2014/chartex" xmlns:cx1="http://schemas.microsoft.com/office/drawing/2015/9/8/chartex" xmlns:cx2="http://schemas.microsoft.com/office/drawing/2015/10/21/chartex" xmlns:cx3="http://schemas.microsoft.com/office/drawing/2016/5/9/chartex" xmlns:cx4="http://schemas.microsoft.com/office/drawing/2016/5/10/chartex" xmlns:cx5="http://schemas.microsoft.com/office/drawing/2016/5/11/chartex" xmlns:mc="http://schemas.openxmlformats.org/markup-compatibility/2006" xmlns:o="urn:schemas-microsoft-com:office:office" xmlns:r="http://schemas.openxmlformats.org/officeDocument/2006/relationships" xmlns:m="http://schemas.openxmlformats.org/officeDocument/2006/math" xmlns:v="urn:schemas-microsoft-com:vml" xmlns:wp14="http://schemas.microsoft.com/office/word/2010/wordprocessingDrawing" xmlns:wp="http://schemas.openxmlformats.org/drawingml/2006/wordprocessingDrawing" xmlns:w10="urn:schemas-microsoft-com:office:word" xmlns:w="http://schemas.openxmlformats.org/wordprocessingml/2006/main" xmlns:w14="http://schemas.microsoft.com/office/word/2010/wordml" xmlns:w15="http://schemas.microsoft.com/office/word/2012/wordml" xmlns:w16se="http://schemas.microsoft.com/office/word/2015/wordml/symex" xmlns:wpg="http://schemas.microsoft.com/office/word/2010/wordprocessingGroup" xmlns:wpi="http://schemas.microsoft.com/office/word/2010/wordprocessingInk" xmlns:wne="http://schemas.microsoft.com/office/word/2006/wordml" xmlns:wps="http://schemas.microsoft.com/office/word/2010/wordprocessingShape" mc:Ignorable="w14 w15 w16se wp14">
+<w:document xmlns:wpc="http://schemas.microsoft.com/office/word/2010/wordprocessingCanvas" xmlns:mc="http://schemas.openxmlformats.org/markup-compatibility/2006" xmlns:o="urn:schemas-microsoft-com:office:office" xmlns:r="http://schemas.openxmlformats.org/officeDocument/2006/relationships" xmlns:m="http://schemas.openxmlformats.org/officeDocument/2006/math" xmlns:v="urn:schemas-microsoft-com:vml" xmlns:wp14="http://schemas.microsoft.com/office/word/2010/wordprocessingDrawing" xmlns:wp="http://schemas.openxmlformats.org/drawingml/2006/wordprocessingDrawing" xmlns:w10="urn:schemas-microsoft-com:office:word" xmlns:w="http://schemas.openxmlformats.org/wordprocessingml/2006/main" xmlns:w14="http://schemas.microsoft.com/office/word/2010/wordml" xmlns:w15="http://schemas.microsoft.com/office/word/2012/wordml" xmlns:wpg="http://schemas.microsoft.com/office/word/2010/wordprocessingGroup" xmlns:wpi="http://schemas.microsoft.com/office/word/2010/wordprocessingInk" xmlns:wne="http://schemas.microsoft.com/office/word/2006/wordml" xmlns:wps="http://schemas.microsoft.com/office/word/2010/wordprocessingShape" mc:Ignorable="w14 w15 wp14">
   <w:body>
     <w:p>
       <w:pPr>
@@ -13,13 +13,33 @@
         <w:rPr>
           <w:b/>
         </w:rPr>
-        <w:t xml:space="preserve">Project P5 - Project </w:t>
-      </w:r>
-      <w:r>
-        <w:rPr>
-          <w:b/>
-        </w:rPr>
-        <w:t>Description</w:t>
+        <w:t xml:space="preserve">Project P5 </w:t>
+      </w:r>
+      <w:r>
+        <w:rPr>
+          <w:b/>
+        </w:rPr>
+        <w:t>–</w:t>
+      </w:r>
+      <w:r>
+        <w:rPr>
+          <w:b/>
+        </w:rPr>
+        <w:t xml:space="preserve"> </w:t>
+      </w:r>
+      <w:r>
+        <w:rPr>
+          <w:b/>
+        </w:rPr>
+        <w:t>Desig</w:t>
+      </w:r>
+      <w:bookmarkStart w:id="0" w:name="_GoBack"/>
+      <w:bookmarkEnd w:id="0"/>
+      <w:r>
+        <w:rPr>
+          <w:b/>
+        </w:rPr>
+        <w:t>n Document</w:t>
       </w:r>
     </w:p>
     <w:p>
@@ -43,101 +63,224 @@
       </w:r>
       <w:proofErr w:type="spellEnd"/>
       <w:r>
-        <w:t>, Trevor Rambacher</w:t>
-      </w:r>
+        <w:t xml:space="preserve">, Trevor </w:t>
+      </w:r>
+      <w:proofErr w:type="spellStart"/>
+      <w:r>
+        <w:t>Rambacher</w:t>
+      </w:r>
+      <w:proofErr w:type="spellEnd"/>
     </w:p>
     <w:p>
-      <w:r>
-        <w:t>As stated in the project update, t</w:t>
-      </w:r>
-      <w:r>
-        <w:t xml:space="preserve">he group has implemented an app that gives the user the option to send a file via </w:t>
-      </w:r>
-      <w:proofErr w:type="spellStart"/>
-      <w:r>
-        <w:t>WiFi</w:t>
-      </w:r>
-      <w:proofErr w:type="spellEnd"/>
-      <w:r>
-        <w:t xml:space="preserve">-direct or Bluetooth connection. We have a file set up that will be our test document for transferring on both the </w:t>
-      </w:r>
-      <w:proofErr w:type="spellStart"/>
-      <w:r>
-        <w:t>WiFi</w:t>
-      </w:r>
-      <w:proofErr w:type="spellEnd"/>
-      <w:r>
-        <w:t xml:space="preserve">-direct and Bluetooth connections. </w:t>
-      </w:r>
-      <w:r>
-        <w:t xml:space="preserve">The app sets up a connection between two devises utilizing the selected communication format. Once this connection has been established, both devises </w:t>
-      </w:r>
-      <w:r>
-        <w:t>begin performing</w:t>
-      </w:r>
-      <w:r>
-        <w:t xml:space="preserve"> the </w:t>
-      </w:r>
-      <w:proofErr w:type="spellStart"/>
-      <w:r>
-        <w:t>Diffie</w:t>
-      </w:r>
-      <w:proofErr w:type="spellEnd"/>
-      <w:r>
-        <w:t>-Hellman</w:t>
-      </w:r>
-      <w:r>
-        <w:t xml:space="preserve"> algorithm by creating public keys that they send to one another and private keys that they use to generate the secret shared key. After both </w:t>
-      </w:r>
-      <w:proofErr w:type="gramStart"/>
-      <w:r>
-        <w:t>sides</w:t>
-      </w:r>
-      <w:proofErr w:type="gramEnd"/>
-      <w:r>
-        <w:t xml:space="preserve"> have calculated the secret shared key, they can send encrypted messages across the connection. When they receive a message, they know it came from the other party and can easily decrypt it to read the message.</w:t>
-      </w:r>
-      <w:r>
-        <w:t xml:space="preserve"> Aside from establishing the connection between phones and </w:t>
-      </w:r>
-      <w:r>
-        <w:t>sending</w:t>
-      </w:r>
-      <w:r>
-        <w:t xml:space="preserve"> messages between the phones, the two connection types use the same code </w:t>
-      </w:r>
-      <w:bookmarkStart w:id="0" w:name="_GoBack"/>
-      <w:bookmarkEnd w:id="0"/>
-      <w:r>
-        <w:t>to</w:t>
-      </w:r>
-      <w:r>
-        <w:t xml:space="preserve"> perform </w:t>
-      </w:r>
-      <w:proofErr w:type="spellStart"/>
-      <w:r>
-        <w:t>Diffie</w:t>
-      </w:r>
-      <w:proofErr w:type="spellEnd"/>
-      <w:r>
-        <w:t>-Hellman</w:t>
-      </w:r>
-      <w:r>
-        <w:t xml:space="preserve"> and </w:t>
-      </w:r>
-      <w:r>
-        <w:t>encrypt/decrypt the messages.</w:t>
+      <w:pPr>
+        <w:jc w:val="both"/>
+        <w:rPr>
+          <w:b/>
+        </w:rPr>
+      </w:pPr>
+      <w:r>
+        <w:rPr>
+          <w:b/>
+        </w:rPr>
+        <w:t>General Description:</w:t>
       </w:r>
     </w:p>
     <w:p>
-      <w:r>
-        <w:t xml:space="preserve">Screenshots of what our application looks like </w:t>
-      </w:r>
-      <w:r>
-        <w:t xml:space="preserve">and a demo </w:t>
-      </w:r>
-      <w:r>
-        <w:t>have been included below with descriptions.</w:t>
+      <w:pPr>
+        <w:jc w:val="both"/>
+      </w:pPr>
+      <w:r>
+        <w:t xml:space="preserve">As stated in the project update, the group has implemented an app that gives the user the option to send a file via </w:t>
+      </w:r>
+      <w:proofErr w:type="spellStart"/>
+      <w:r>
+        <w:t>WiFi</w:t>
+      </w:r>
+      <w:proofErr w:type="spellEnd"/>
+      <w:r>
+        <w:t xml:space="preserve">-direct or Bluetooth connection. We have a file set up that will be our test document for transferring on both the </w:t>
+      </w:r>
+      <w:proofErr w:type="spellStart"/>
+      <w:r>
+        <w:t>WiFi</w:t>
+      </w:r>
+      <w:proofErr w:type="spellEnd"/>
+      <w:r>
+        <w:t xml:space="preserve">-direct and Bluetooth connections. The app sets up a connection between two devises utilizing the selected communication format. Once this connection has been established, both devises </w:t>
+      </w:r>
+      <w:r>
+        <w:t>begin performing</w:t>
+      </w:r>
+      <w:r>
+        <w:t xml:space="preserve"> the </w:t>
+      </w:r>
+      <w:proofErr w:type="spellStart"/>
+      <w:r>
+        <w:t>Diffie</w:t>
+      </w:r>
+      <w:proofErr w:type="spellEnd"/>
+      <w:r>
+        <w:t xml:space="preserve">-Hellman algorithm by creating public keys that they send to one another and private keys that they use to generate the secret shared key. After both </w:t>
+      </w:r>
+      <w:r>
+        <w:t>sides</w:t>
+      </w:r>
+      <w:r>
+        <w:t xml:space="preserve"> have calculated the secret shared key, they can send encrypted messages across the connection. When they receive a message, they know it came from the other party and can easily decrypt it to read the message.</w:t>
+      </w:r>
+      <w:r>
+        <w:t xml:space="preserve"> Aside from establishing the connection between phones and </w:t>
+      </w:r>
+      <w:r>
+        <w:t>sending</w:t>
+      </w:r>
+      <w:r>
+        <w:t xml:space="preserve"> messages between the phones, the two con</w:t>
+      </w:r>
+      <w:r>
+        <w:t>nection types use the same</w:t>
+      </w:r>
+      <w:r>
+        <w:t xml:space="preserve"> </w:t>
+      </w:r>
+      <w:proofErr w:type="spellStart"/>
+      <w:r>
+        <w:t>Diffie</w:t>
+      </w:r>
+      <w:proofErr w:type="spellEnd"/>
+      <w:r>
+        <w:t>-Hellman</w:t>
+      </w:r>
+      <w:r>
+        <w:t xml:space="preserve"> class</w:t>
+      </w:r>
+      <w:r>
+        <w:t xml:space="preserve"> and </w:t>
+      </w:r>
+      <w:r>
+        <w:t>encrypt/decrypt the messages.</w:t>
+      </w:r>
+    </w:p>
+    <w:p>
+      <w:pPr>
+        <w:jc w:val="both"/>
+        <w:rPr>
+          <w:b/>
+        </w:rPr>
+      </w:pPr>
+      <w:r>
+        <w:rPr>
+          <w:b/>
+        </w:rPr>
+        <w:t>Security Approach:</w:t>
+      </w:r>
+    </w:p>
+    <w:p>
+      <w:pPr>
+        <w:jc w:val="both"/>
+      </w:pPr>
+      <w:r>
+        <w:t xml:space="preserve">Before we even start to connect devices, </w:t>
+      </w:r>
+      <w:r>
+        <w:t xml:space="preserve">we need to obtain eight different permissions, three for Bluetooth file transfer and three for </w:t>
+      </w:r>
+      <w:proofErr w:type="spellStart"/>
+      <w:r>
+        <w:t>Wifi</w:t>
+      </w:r>
+      <w:proofErr w:type="spellEnd"/>
+      <w:r>
+        <w:t xml:space="preserve">-direct, and two for both. For Bluetooth, we need both Bluetooth and Bluetooth Admin permissions as well as accessing location in order for the devices to locate each other and set up a socket connection. For </w:t>
+      </w:r>
+      <w:proofErr w:type="spellStart"/>
+      <w:r>
+        <w:t>Wifi</w:t>
+      </w:r>
+      <w:proofErr w:type="spellEnd"/>
+      <w:r>
+        <w:t xml:space="preserve">-direct, we need the ability to access and change the </w:t>
+      </w:r>
+      <w:proofErr w:type="spellStart"/>
+      <w:r>
+        <w:t>wifi</w:t>
+      </w:r>
+      <w:proofErr w:type="spellEnd"/>
+      <w:r>
+        <w:t xml:space="preserve"> state in order to setup a connection, as well as being able to access the network state. The last two permissions that we need to obtain involve the reading and writing of external files, since users will want to send their personal files taken from outside of the application.</w:t>
+      </w:r>
+    </w:p>
+    <w:p>
+      <w:pPr>
+        <w:jc w:val="both"/>
+      </w:pPr>
+      <w:r>
+        <w:t xml:space="preserve">In terms of our security approach, we utilize </w:t>
+      </w:r>
+      <w:proofErr w:type="spellStart"/>
+      <w:r>
+        <w:t>Diffie</w:t>
+      </w:r>
+      <w:proofErr w:type="spellEnd"/>
+      <w:r>
+        <w:t>-Hellman key exchange to encrypt the file using AES encryption. This is utilized at the application layer</w:t>
+      </w:r>
+      <w:r>
+        <w:t xml:space="preserve"> as this seems more practical than hacking the phone’s Bluetooth stack</w:t>
+      </w:r>
+      <w:r>
+        <w:t>. Before sending the files through the sockets set up for</w:t>
+      </w:r>
+      <w:r>
+        <w:t xml:space="preserve"> Bluetooth</w:t>
+      </w:r>
+      <w:r>
+        <w:t>, we encrypt the file before we send the file. The key parts are send in the clear beforehand, and although this is a potential weakness, a man in t</w:t>
+      </w:r>
+      <w:r>
+        <w:t>he middle attack isn’t feasible at this point</w:t>
+      </w:r>
+      <w:r>
+        <w:t xml:space="preserve"> with the three step connection used by Bluetooth to connect the receiver to a sender before we even get to the key exchange step.</w:t>
+      </w:r>
+      <w:r>
+        <w:t xml:space="preserve"> This three step connection involves first the receiver setting up a server socket, a sender connecting to the receiver using a MAC address that they receive from the receiver, and lastly both transitioning to a socket connection that no other parties can enter. A man-in-the-middle attack, however, can occur fairly easily at this step with the adversary by either obtaining the MAC address of the receiver and beating the sender to the connection or convincing the sender to use their MAC address.</w:t>
+      </w:r>
+    </w:p>
+    <w:p>
+      <w:pPr>
+        <w:jc w:val="both"/>
+        <w:rPr>
+          <w:b/>
+        </w:rPr>
+      </w:pPr>
+      <w:r>
+        <w:rPr>
+          <w:b/>
+        </w:rPr>
+        <w:t>Screenshots of Design and Functionality:</w:t>
+      </w:r>
+    </w:p>
+    <w:p>
+      <w:r>
+        <w:t>Below are some s</w:t>
+      </w:r>
+      <w:r>
+        <w:t xml:space="preserve">creenshots of what our application looks like </w:t>
+      </w:r>
+      <w:r>
+        <w:t xml:space="preserve">and </w:t>
+      </w:r>
+      <w:r>
+        <w:t xml:space="preserve">several screenshots that show the file transfer process for both Bluetooth and </w:t>
+      </w:r>
+      <w:proofErr w:type="spellStart"/>
+      <w:r>
+        <w:t>Wifi</w:t>
+      </w:r>
+      <w:proofErr w:type="spellEnd"/>
+      <w:r>
+        <w:t>-direct.</w:t>
       </w:r>
     </w:p>
     <w:p/>
@@ -152,7 +295,7 @@
 </file>
 
 <file path=word/styles.xml><?xml version="1.0" encoding="utf-8"?>
-<w:styles xmlns:mc="http://schemas.openxmlformats.org/markup-compatibility/2006" xmlns:r="http://schemas.openxmlformats.org/officeDocument/2006/relationships" xmlns:w="http://schemas.openxmlformats.org/wordprocessingml/2006/main" xmlns:w14="http://schemas.microsoft.com/office/word/2010/wordml" xmlns:w15="http://schemas.microsoft.com/office/word/2012/wordml" xmlns:w16se="http://schemas.microsoft.com/office/word/2015/wordml/symex" mc:Ignorable="w14 w15 w16se">
+<w:styles xmlns:mc="http://schemas.openxmlformats.org/markup-compatibility/2006" xmlns:r="http://schemas.openxmlformats.org/officeDocument/2006/relationships" xmlns:w="http://schemas.openxmlformats.org/wordprocessingml/2006/main" xmlns:w14="http://schemas.microsoft.com/office/word/2010/wordml" xmlns:w15="http://schemas.microsoft.com/office/word/2012/wordml" mc:Ignorable="w14 w15">
   <w:docDefaults>
     <w:rPrDefault>
       <w:rPr>
@@ -168,7 +311,7 @@
       </w:pPr>
     </w:pPrDefault>
   </w:docDefaults>
-  <w:latentStyles w:defLockedState="0" w:defUIPriority="99" w:defSemiHidden="0" w:defUnhideWhenUsed="0" w:defQFormat="0" w:count="374">
+  <w:latentStyles w:defLockedState="0" w:defUIPriority="99" w:defSemiHidden="0" w:defUnhideWhenUsed="0" w:defQFormat="0" w:count="371">
     <w:lsdException w:name="Normal" w:uiPriority="0" w:qFormat="1"/>
     <w:lsdException w:name="heading 1" w:uiPriority="9" w:qFormat="1"/>
     <w:lsdException w:name="heading 2" w:semiHidden="1" w:uiPriority="9" w:unhideWhenUsed="1" w:qFormat="1"/>
@@ -274,6 +417,7 @@
     <w:lsdException w:name="HTML Sample" w:semiHidden="1" w:unhideWhenUsed="1"/>
     <w:lsdException w:name="HTML Typewriter" w:semiHidden="1" w:unhideWhenUsed="1"/>
     <w:lsdException w:name="HTML Variable" w:semiHidden="1" w:unhideWhenUsed="1"/>
+    <w:lsdException w:name="Normal Table" w:semiHidden="1" w:unhideWhenUsed="1"/>
     <w:lsdException w:name="annotation subject" w:semiHidden="1" w:unhideWhenUsed="1"/>
     <w:lsdException w:name="No List" w:semiHidden="1" w:unhideWhenUsed="1"/>
     <w:lsdException w:name="Outline List 1" w:semiHidden="1" w:unhideWhenUsed="1"/>
@@ -318,6 +462,7 @@
     <w:lsdException w:name="Table Professional" w:semiHidden="1" w:unhideWhenUsed="1"/>
     <w:lsdException w:name="Table Subtle 1" w:semiHidden="1" w:unhideWhenUsed="1"/>
     <w:lsdException w:name="Table Subtle 2" w:semiHidden="1" w:unhideWhenUsed="1"/>
+    <w:lsdException w:name="Table Web 1" w:semiHidden="1" w:unhideWhenUsed="1"/>
     <w:lsdException w:name="Table Web 2" w:semiHidden="1" w:unhideWhenUsed="1"/>
     <w:lsdException w:name="Table Web 3" w:semiHidden="1" w:unhideWhenUsed="1"/>
     <w:lsdException w:name="Balloon Text" w:semiHidden="1" w:unhideWhenUsed="1"/>
@@ -538,9 +683,6 @@
     <w:lsdException w:name="List Table 5 Dark Accent 6" w:uiPriority="50"/>
     <w:lsdException w:name="List Table 6 Colorful Accent 6" w:uiPriority="51"/>
     <w:lsdException w:name="List Table 7 Colorful Accent 6" w:uiPriority="52"/>
-    <w:lsdException w:name="Mention" w:semiHidden="1" w:unhideWhenUsed="1"/>
-    <w:lsdException w:name="Smart Hyperlink" w:semiHidden="1" w:unhideWhenUsed="1"/>
-    <w:lsdException w:name="Hashtag" w:semiHidden="1" w:unhideWhenUsed="1"/>
   </w:latentStyles>
   <w:style w:type="paragraph" w:default="1" w:styleId="Normal">
     <w:name w:val="Normal"/>

</xml_diff>

<commit_message>
Added screenshots and about app testing
</commit_message>
<xml_diff>
--- a/Project5_Description.docx
+++ b/Project5_Description.docx
@@ -1,6 +1,6 @@
 
 <file path=word/document.xml><?xml version="1.0" encoding="utf-8"?>
-<w:document xmlns:wpc="http://schemas.microsoft.com/office/word/2010/wordprocessingCanvas" xmlns:mc="http://schemas.openxmlformats.org/markup-compatibility/2006" xmlns:o="urn:schemas-microsoft-com:office:office" xmlns:r="http://schemas.openxmlformats.org/officeDocument/2006/relationships" xmlns:m="http://schemas.openxmlformats.org/officeDocument/2006/math" xmlns:v="urn:schemas-microsoft-com:vml" xmlns:wp14="http://schemas.microsoft.com/office/word/2010/wordprocessingDrawing" xmlns:wp="http://schemas.openxmlformats.org/drawingml/2006/wordprocessingDrawing" xmlns:w10="urn:schemas-microsoft-com:office:word" xmlns:w="http://schemas.openxmlformats.org/wordprocessingml/2006/main" xmlns:w14="http://schemas.microsoft.com/office/word/2010/wordml" xmlns:w15="http://schemas.microsoft.com/office/word/2012/wordml" xmlns:wpg="http://schemas.microsoft.com/office/word/2010/wordprocessingGroup" xmlns:wpi="http://schemas.microsoft.com/office/word/2010/wordprocessingInk" xmlns:wne="http://schemas.microsoft.com/office/word/2006/wordml" xmlns:wps="http://schemas.microsoft.com/office/word/2010/wordprocessingShape" mc:Ignorable="w14 w15 wp14">
+<w:document xmlns:wpc="http://schemas.microsoft.com/office/word/2010/wordprocessingCanvas" xmlns:cx="http://schemas.microsoft.com/office/drawing/2014/chartex" xmlns:cx1="http://schemas.microsoft.com/office/drawing/2015/9/8/chartex" xmlns:cx2="http://schemas.microsoft.com/office/drawing/2015/10/21/chartex" xmlns:cx3="http://schemas.microsoft.com/office/drawing/2016/5/9/chartex" xmlns:cx4="http://schemas.microsoft.com/office/drawing/2016/5/10/chartex" xmlns:cx5="http://schemas.microsoft.com/office/drawing/2016/5/11/chartex" xmlns:cx6="http://schemas.microsoft.com/office/drawing/2016/5/12/chartex" xmlns:cx7="http://schemas.microsoft.com/office/drawing/2016/5/13/chartex" xmlns:cx8="http://schemas.microsoft.com/office/drawing/2016/5/14/chartex" xmlns:mc="http://schemas.openxmlformats.org/markup-compatibility/2006" xmlns:o="urn:schemas-microsoft-com:office:office" xmlns:r="http://schemas.openxmlformats.org/officeDocument/2006/relationships" xmlns:m="http://schemas.openxmlformats.org/officeDocument/2006/math" xmlns:v="urn:schemas-microsoft-com:vml" xmlns:wp14="http://schemas.microsoft.com/office/word/2010/wordprocessingDrawing" xmlns:wp="http://schemas.openxmlformats.org/drawingml/2006/wordprocessingDrawing" xmlns:w10="urn:schemas-microsoft-com:office:word" xmlns:w="http://schemas.openxmlformats.org/wordprocessingml/2006/main" xmlns:w14="http://schemas.microsoft.com/office/word/2010/wordml" xmlns:w15="http://schemas.microsoft.com/office/word/2012/wordml" xmlns:w16se="http://schemas.microsoft.com/office/word/2015/wordml/symex" xmlns:wpg="http://schemas.microsoft.com/office/word/2010/wordprocessingGroup" xmlns:wpi="http://schemas.microsoft.com/office/word/2010/wordprocessingInk" xmlns:wne="http://schemas.microsoft.com/office/word/2006/wordml" xmlns:wps="http://schemas.microsoft.com/office/word/2010/wordprocessingShape" mc:Ignorable="w14 w15 w16se wp14">
   <w:body>
     <w:p>
       <w:pPr>
@@ -31,15 +31,7 @@
         <w:rPr>
           <w:b/>
         </w:rPr>
-        <w:t>Desig</w:t>
-      </w:r>
-      <w:bookmarkStart w:id="0" w:name="_GoBack"/>
-      <w:bookmarkEnd w:id="0"/>
-      <w:r>
-        <w:rPr>
-          <w:b/>
-        </w:rPr>
-        <w:t>n Document</w:t>
+        <w:t>Project Description</w:t>
       </w:r>
     </w:p>
     <w:p>
@@ -47,243 +39,497 @@
         <w:jc w:val="center"/>
       </w:pPr>
       <w:r>
-        <w:t xml:space="preserve">Nick </w:t>
-      </w:r>
-      <w:proofErr w:type="spellStart"/>
-      <w:r>
-        <w:t>Forquer</w:t>
-      </w:r>
-      <w:proofErr w:type="spellEnd"/>
-      <w:r>
-        <w:t xml:space="preserve">, William Greer, Gerard </w:t>
-      </w:r>
-      <w:proofErr w:type="spellStart"/>
-      <w:r>
-        <w:t>Puhalla</w:t>
-      </w:r>
-      <w:proofErr w:type="spellEnd"/>
-      <w:r>
-        <w:t xml:space="preserve">, Trevor </w:t>
-      </w:r>
-      <w:proofErr w:type="spellStart"/>
-      <w:r>
-        <w:t>Rambacher</w:t>
-      </w:r>
-      <w:proofErr w:type="spellEnd"/>
+        <w:t>Nick Forquer, William Greer, Gerard Puhalla, Trevor Rambacher</w:t>
+      </w:r>
+    </w:p>
+    <w:p/>
+    <w:p>
+      <w:r>
+        <w:t xml:space="preserve">As stated in the project update, the group has implemented an app that gives the user the option to send a file via WiFi-direct or Bluetooth connection. </w:t>
+      </w:r>
+      <w:r>
+        <w:t>Files from the users download documents can be used</w:t>
+      </w:r>
+      <w:r>
+        <w:t xml:space="preserve"> for transferring on both the WiFi-direct and Bluetooth connections. The app sets up a connection between two devises utilizing the selected communication format. Once this connection has been established, both devises </w:t>
+      </w:r>
+      <w:r>
+        <w:t>begin performing</w:t>
+      </w:r>
+      <w:r>
+        <w:t xml:space="preserve"> the Diffie-Hellman algorithm by creating public keys that they send to one another and private keys that they use to generate the secret shared key. After both </w:t>
+      </w:r>
+      <w:r>
+        <w:t>sides</w:t>
+      </w:r>
+      <w:r>
+        <w:t xml:space="preserve"> have calculated the secret shared key, they can send encrypted messages across the connection. When they receive a message, they know it came from the other party and can easily decrypt it to read the message.</w:t>
+      </w:r>
+      <w:r>
+        <w:t xml:space="preserve"> Aside from establishing the connection between phones and </w:t>
+      </w:r>
+      <w:r>
+        <w:t>sending</w:t>
+      </w:r>
+      <w:r>
+        <w:t xml:space="preserve"> messages between the phones, the two connection types use the same code </w:t>
+      </w:r>
+      <w:r>
+        <w:t>to</w:t>
+      </w:r>
+      <w:r>
+        <w:t xml:space="preserve"> perform Diffie-Hellman and </w:t>
+      </w:r>
+      <w:r>
+        <w:t>encrypt/decrypt the messages.</w:t>
+      </w:r>
+    </w:p>
+    <w:p/>
+    <w:p>
+      <w:r>
+        <w:t xml:space="preserve">The app was tested after being downloaded onto the phones of two group members. </w:t>
+      </w:r>
+      <w:r>
+        <w:t>One phone was set up as the receiver and the other phone was set up as the sender</w:t>
+      </w:r>
+      <w:r>
+        <w:t xml:space="preserve">. During this initial test, we did find a bug in sender, </w:t>
+      </w:r>
+      <w:r>
+        <w:t>the sender was not looking for a receiver properly</w:t>
+      </w:r>
+      <w:r>
+        <w:t xml:space="preserve"> we also had to set up permissions due to one of the phones having above android 6</w:t>
+      </w:r>
+      <w:r>
+        <w:t xml:space="preserve">, but the receiver seemed to work properly. </w:t>
+      </w:r>
+      <w:r>
+        <w:t xml:space="preserve">We then ran into the problem that the phones would properly generate </w:t>
+      </w:r>
+      <w:r>
+        <w:t>the shared keys but weren’t receiving the other phones key properly.</w:t>
+      </w:r>
+      <w:bookmarkStart w:id="0" w:name="_GoBack"/>
+      <w:bookmarkEnd w:id="0"/>
+    </w:p>
+    <w:p/>
+    <w:p>
+      <w:r>
+        <w:t xml:space="preserve">The team did not omit anything from </w:t>
+      </w:r>
+      <w:r>
+        <w:t xml:space="preserve">project that was mentioned in </w:t>
+      </w:r>
+      <w:r>
+        <w:t xml:space="preserve">the </w:t>
+      </w:r>
+      <w:r>
+        <w:t xml:space="preserve">original </w:t>
+      </w:r>
+      <w:r>
+        <w:t xml:space="preserve">project description and added the </w:t>
+      </w:r>
+      <w:r>
+        <w:t>challenge of sending files via W</w:t>
+      </w:r>
+      <w:r>
+        <w:t xml:space="preserve">ifi-direct </w:t>
+      </w:r>
+      <w:r>
+        <w:t>to</w:t>
+      </w:r>
+      <w:r>
+        <w:t xml:space="preserve"> make the project more complicated for four people to work on. </w:t>
+      </w:r>
+    </w:p>
+    <w:p/>
+    <w:p>
+      <w:r>
+        <w:t xml:space="preserve">Screenshots of what our application looks like </w:t>
+      </w:r>
+      <w:r>
+        <w:t xml:space="preserve">and a demo </w:t>
+      </w:r>
+      <w:r>
+        <w:t>have been included below with descriptions</w:t>
+      </w:r>
+      <w:r>
+        <w:t>, some images may look different due to coming from screenshots of an emulator opposed to from a phone</w:t>
+      </w:r>
+      <w:r>
+        <w:t>.</w:t>
+      </w:r>
     </w:p>
     <w:p>
       <w:pPr>
-        <w:jc w:val="both"/>
         <w:rPr>
           <w:b/>
+          <w:u w:val="single"/>
         </w:rPr>
       </w:pPr>
       <w:r>
         <w:rPr>
           <w:b/>
-        </w:rPr>
-        <w:t>General Description:</w:t>
+          <w:u w:val="single"/>
+        </w:rPr>
+        <w:br w:type="page"/>
       </w:r>
     </w:p>
     <w:p>
       <w:pPr>
-        <w:jc w:val="both"/>
+        <w:rPr>
+          <w:b/>
+          <w:u w:val="single"/>
+        </w:rPr>
       </w:pPr>
       <w:r>
-        <w:t xml:space="preserve">As stated in the project update, the group has implemented an app that gives the user the option to send a file via </w:t>
-      </w:r>
-      <w:proofErr w:type="spellStart"/>
-      <w:r>
-        <w:t>WiFi</w:t>
-      </w:r>
-      <w:proofErr w:type="spellEnd"/>
-      <w:r>
-        <w:t xml:space="preserve">-direct or Bluetooth connection. We have a file set up that will be our test document for transferring on both the </w:t>
-      </w:r>
-      <w:proofErr w:type="spellStart"/>
-      <w:r>
-        <w:t>WiFi</w:t>
-      </w:r>
-      <w:proofErr w:type="spellEnd"/>
-      <w:r>
-        <w:t xml:space="preserve">-direct and Bluetooth connections. The app sets up a connection between two devises utilizing the selected communication format. Once this connection has been established, both devises </w:t>
-      </w:r>
-      <w:r>
-        <w:t>begin performing</w:t>
-      </w:r>
-      <w:r>
-        <w:t xml:space="preserve"> the </w:t>
-      </w:r>
-      <w:proofErr w:type="spellStart"/>
-      <w:r>
-        <w:t>Diffie</w:t>
-      </w:r>
-      <w:proofErr w:type="spellEnd"/>
-      <w:r>
-        <w:t xml:space="preserve">-Hellman algorithm by creating public keys that they send to one another and private keys that they use to generate the secret shared key. After both </w:t>
-      </w:r>
-      <w:r>
-        <w:t>sides</w:t>
-      </w:r>
-      <w:r>
-        <w:t xml:space="preserve"> have calculated the secret shared key, they can send encrypted messages across the connection. When they receive a message, they know it came from the other party and can easily decrypt it to read the message.</w:t>
-      </w:r>
-      <w:r>
-        <w:t xml:space="preserve"> Aside from establishing the connection between phones and </w:t>
-      </w:r>
-      <w:r>
-        <w:t>sending</w:t>
-      </w:r>
-      <w:r>
-        <w:t xml:space="preserve"> messages between the phones, the two con</w:t>
-      </w:r>
-      <w:r>
-        <w:t>nection types use the same</w:t>
-      </w:r>
-      <w:r>
-        <w:t xml:space="preserve"> </w:t>
-      </w:r>
-      <w:proofErr w:type="spellStart"/>
-      <w:r>
-        <w:t>Diffie</w:t>
-      </w:r>
-      <w:proofErr w:type="spellEnd"/>
-      <w:r>
-        <w:t>-Hellman</w:t>
-      </w:r>
-      <w:r>
-        <w:t xml:space="preserve"> class</w:t>
-      </w:r>
-      <w:r>
-        <w:t xml:space="preserve"> and </w:t>
-      </w:r>
-      <w:r>
-        <w:t>encrypt/decrypt the messages.</w:t>
-      </w:r>
-    </w:p>
+        <w:rPr>
+          <w:b/>
+          <w:u w:val="single"/>
+        </w:rPr>
+        <w:lastRenderedPageBreak/>
+        <w:t xml:space="preserve">Bluetooth </w:t>
+      </w:r>
+      <w:r>
+        <w:rPr>
+          <w:b/>
+          <w:u w:val="single"/>
+        </w:rPr>
+        <w:t>Screenshots:</w:t>
+      </w:r>
+    </w:p>
+    <w:p>
+      <w:r>
+        <w:rPr>
+          <w:noProof/>
+        </w:rPr>
+        <w:drawing>
+          <wp:inline distT="0" distB="0" distL="0" distR="0">
+            <wp:extent cx="2305050" cy="4097866"/>
+            <wp:effectExtent l="0" t="0" r="0" b="0"/>
+            <wp:docPr id="6" name="Picture 6" descr="C:\Users\trevo\AppData\Local\Microsoft\Windows\INetCache\Content.Word\IMG_4745.jpg"/>
+            <wp:cNvGraphicFramePr>
+              <a:graphicFrameLocks xmlns:a="http://schemas.openxmlformats.org/drawingml/2006/main" noChangeAspect="1"/>
+            </wp:cNvGraphicFramePr>
+            <a:graphic xmlns:a="http://schemas.openxmlformats.org/drawingml/2006/main">
+              <a:graphicData uri="http://schemas.openxmlformats.org/drawingml/2006/picture">
+                <pic:pic xmlns:pic="http://schemas.openxmlformats.org/drawingml/2006/picture">
+                  <pic:nvPicPr>
+                    <pic:cNvPr id="0" name="Picture 9" descr="C:\Users\trevo\AppData\Local\Microsoft\Windows\INetCache\Content.Word\IMG_4745.jpg"/>
+                    <pic:cNvPicPr>
+                      <a:picLocks noChangeAspect="1" noChangeArrowheads="1"/>
+                    </pic:cNvPicPr>
+                  </pic:nvPicPr>
+                  <pic:blipFill>
+                    <a:blip r:embed="rId4">
+                      <a:extLst>
+                        <a:ext uri="{28A0092B-C50C-407E-A947-70E740481C1C}">
+                          <a14:useLocalDpi xmlns:a14="http://schemas.microsoft.com/office/drawing/2010/main" val="0"/>
+                        </a:ext>
+                      </a:extLst>
+                    </a:blip>
+                    <a:srcRect/>
+                    <a:stretch>
+                      <a:fillRect/>
+                    </a:stretch>
+                  </pic:blipFill>
+                  <pic:spPr bwMode="auto">
+                    <a:xfrm>
+                      <a:off x="0" y="0"/>
+                      <a:ext cx="2310889" cy="4108247"/>
+                    </a:xfrm>
+                    <a:prstGeom prst="rect">
+                      <a:avLst/>
+                    </a:prstGeom>
+                    <a:noFill/>
+                    <a:ln>
+                      <a:noFill/>
+                    </a:ln>
+                  </pic:spPr>
+                </pic:pic>
+              </a:graphicData>
+            </a:graphic>
+          </wp:inline>
+        </w:drawing>
+      </w:r>
+    </w:p>
+    <w:p>
+      <w:r>
+        <w:t>Choice page for wifi-direct or Bluetooth connection</w:t>
+      </w:r>
+      <w:r>
+        <w:t xml:space="preserve"> with the file “twinprimes.pdf” selected</w:t>
+      </w:r>
+      <w:r>
+        <w:t>.</w:t>
+      </w:r>
+    </w:p>
+    <w:p/>
+    <w:p>
+      <w:r>
+        <w:rPr>
+          <w:noProof/>
+        </w:rPr>
+        <w:lastRenderedPageBreak/>
+        <w:drawing>
+          <wp:inline distT="0" distB="0" distL="0" distR="0">
+            <wp:extent cx="1876425" cy="3335867"/>
+            <wp:effectExtent l="0" t="0" r="0" b="0"/>
+            <wp:docPr id="7" name="Picture 7" descr="C:\Users\trevo\AppData\Local\Microsoft\Windows\INetCache\Content.Word\IMG_4744.jpg"/>
+            <wp:cNvGraphicFramePr>
+              <a:graphicFrameLocks xmlns:a="http://schemas.openxmlformats.org/drawingml/2006/main" noChangeAspect="1"/>
+            </wp:cNvGraphicFramePr>
+            <a:graphic xmlns:a="http://schemas.openxmlformats.org/drawingml/2006/main">
+              <a:graphicData uri="http://schemas.openxmlformats.org/drawingml/2006/picture">
+                <pic:pic xmlns:pic="http://schemas.openxmlformats.org/drawingml/2006/picture">
+                  <pic:nvPicPr>
+                    <pic:cNvPr id="0" name="Picture 10" descr="C:\Users\trevo\AppData\Local\Microsoft\Windows\INetCache\Content.Word\IMG_4744.jpg"/>
+                    <pic:cNvPicPr>
+                      <a:picLocks noChangeAspect="1" noChangeArrowheads="1"/>
+                    </pic:cNvPicPr>
+                  </pic:nvPicPr>
+                  <pic:blipFill>
+                    <a:blip r:embed="rId5" cstate="print">
+                      <a:extLst>
+                        <a:ext uri="{28A0092B-C50C-407E-A947-70E740481C1C}">
+                          <a14:useLocalDpi xmlns:a14="http://schemas.microsoft.com/office/drawing/2010/main" val="0"/>
+                        </a:ext>
+                      </a:extLst>
+                    </a:blip>
+                    <a:srcRect/>
+                    <a:stretch>
+                      <a:fillRect/>
+                    </a:stretch>
+                  </pic:blipFill>
+                  <pic:spPr bwMode="auto">
+                    <a:xfrm>
+                      <a:off x="0" y="0"/>
+                      <a:ext cx="1882639" cy="3346914"/>
+                    </a:xfrm>
+                    <a:prstGeom prst="rect">
+                      <a:avLst/>
+                    </a:prstGeom>
+                    <a:noFill/>
+                    <a:ln>
+                      <a:noFill/>
+                    </a:ln>
+                  </pic:spPr>
+                </pic:pic>
+              </a:graphicData>
+            </a:graphic>
+          </wp:inline>
+        </w:drawing>
+      </w:r>
+    </w:p>
+    <w:p>
+      <w:r>
+        <w:t>App asking permission to use Bluetooth and user selecting if they are the sender or receiver of the file.</w:t>
+      </w:r>
+    </w:p>
+    <w:p/>
     <w:p>
       <w:pPr>
-        <w:jc w:val="both"/>
         <w:rPr>
           <w:b/>
+          <w:u w:val="single"/>
         </w:rPr>
       </w:pPr>
       <w:r>
         <w:rPr>
           <w:b/>
-        </w:rPr>
-        <w:t>Security Approach:</w:t>
-      </w:r>
-    </w:p>
-    <w:p>
-      <w:pPr>
-        <w:jc w:val="both"/>
-      </w:pPr>
-      <w:r>
-        <w:t xml:space="preserve">Before we even start to connect devices, </w:t>
-      </w:r>
-      <w:r>
-        <w:t xml:space="preserve">we need to obtain eight different permissions, three for Bluetooth file transfer and three for </w:t>
-      </w:r>
-      <w:proofErr w:type="spellStart"/>
-      <w:r>
-        <w:t>Wifi</w:t>
-      </w:r>
-      <w:proofErr w:type="spellEnd"/>
-      <w:r>
-        <w:t xml:space="preserve">-direct, and two for both. For Bluetooth, we need both Bluetooth and Bluetooth Admin permissions as well as accessing location in order for the devices to locate each other and set up a socket connection. For </w:t>
-      </w:r>
-      <w:proofErr w:type="spellStart"/>
-      <w:r>
-        <w:t>Wifi</w:t>
-      </w:r>
-      <w:proofErr w:type="spellEnd"/>
-      <w:r>
-        <w:t xml:space="preserve">-direct, we need the ability to access and change the </w:t>
-      </w:r>
-      <w:proofErr w:type="spellStart"/>
-      <w:r>
-        <w:t>wifi</w:t>
-      </w:r>
-      <w:proofErr w:type="spellEnd"/>
-      <w:r>
-        <w:t xml:space="preserve"> state in order to setup a connection, as well as being able to access the network state. The last two permissions that we need to obtain involve the reading and writing of external files, since users will want to send their personal files taken from outside of the application.</w:t>
-      </w:r>
-    </w:p>
-    <w:p>
-      <w:pPr>
-        <w:jc w:val="both"/>
-      </w:pPr>
-      <w:r>
-        <w:t xml:space="preserve">In terms of our security approach, we utilize </w:t>
-      </w:r>
-      <w:proofErr w:type="spellStart"/>
-      <w:r>
-        <w:t>Diffie</w:t>
-      </w:r>
-      <w:proofErr w:type="spellEnd"/>
-      <w:r>
-        <w:t>-Hellman key exchange to encrypt the file using AES encryption. This is utilized at the application layer</w:t>
-      </w:r>
-      <w:r>
-        <w:t xml:space="preserve"> as this seems more practical than hacking the phone’s Bluetooth stack</w:t>
-      </w:r>
-      <w:r>
-        <w:t>. Before sending the files through the sockets set up for</w:t>
-      </w:r>
-      <w:r>
-        <w:t xml:space="preserve"> Bluetooth</w:t>
-      </w:r>
-      <w:r>
-        <w:t>, we encrypt the file before we send the file. The key parts are send in the clear beforehand, and although this is a potential weakness, a man in t</w:t>
-      </w:r>
-      <w:r>
-        <w:t>he middle attack isn’t feasible at this point</w:t>
-      </w:r>
-      <w:r>
-        <w:t xml:space="preserve"> with the three step connection used by Bluetooth to connect the receiver to a sender before we even get to the key exchange step.</w:t>
-      </w:r>
-      <w:r>
-        <w:t xml:space="preserve"> This three step connection involves first the receiver setting up a server socket, a sender connecting to the receiver using a MAC address that they receive from the receiver, and lastly both transitioning to a socket connection that no other parties can enter. A man-in-the-middle attack, however, can occur fairly easily at this step with the adversary by either obtaining the MAC address of the receiver and beating the sender to the connection or convincing the sender to use their MAC address.</w:t>
-      </w:r>
-    </w:p>
-    <w:p>
-      <w:pPr>
-        <w:jc w:val="both"/>
-        <w:rPr>
-          <w:b/>
-        </w:rPr>
-      </w:pPr>
-      <w:r>
-        <w:rPr>
-          <w:b/>
-        </w:rPr>
-        <w:t>Screenshots of Design and Functionality:</w:t>
-      </w:r>
-    </w:p>
-    <w:p>
-      <w:r>
-        <w:t>Below are some s</w:t>
-      </w:r>
-      <w:r>
-        <w:t xml:space="preserve">creenshots of what our application looks like </w:t>
-      </w:r>
-      <w:r>
-        <w:t xml:space="preserve">and </w:t>
-      </w:r>
-      <w:r>
-        <w:t xml:space="preserve">several screenshots that show the file transfer process for both Bluetooth and </w:t>
-      </w:r>
-      <w:proofErr w:type="spellStart"/>
-      <w:r>
-        <w:t>Wifi</w:t>
-      </w:r>
-      <w:proofErr w:type="spellEnd"/>
-      <w:r>
-        <w:t>-direct.</w:t>
-      </w:r>
-    </w:p>
-    <w:p/>
+          <w:u w:val="single"/>
+        </w:rPr>
+        <w:t>WIFI Screenshots</w:t>
+      </w:r>
+    </w:p>
+    <w:p>
+      <w:r>
+        <w:rPr>
+          <w:noProof/>
+        </w:rPr>
+        <w:drawing>
+          <wp:inline distT="0" distB="0" distL="0" distR="0">
+            <wp:extent cx="2028825" cy="3381375"/>
+            <wp:effectExtent l="0" t="0" r="9525" b="9525"/>
+            <wp:docPr id="5" name="Picture 5" descr="IMG_4708"/>
+            <wp:cNvGraphicFramePr>
+              <a:graphicFrameLocks xmlns:a="http://schemas.openxmlformats.org/drawingml/2006/main" noChangeAspect="1"/>
+            </wp:cNvGraphicFramePr>
+            <a:graphic xmlns:a="http://schemas.openxmlformats.org/drawingml/2006/main">
+              <a:graphicData uri="http://schemas.openxmlformats.org/drawingml/2006/picture">
+                <pic:pic xmlns:pic="http://schemas.openxmlformats.org/drawingml/2006/picture">
+                  <pic:nvPicPr>
+                    <pic:cNvPr id="0" name="Picture 1" descr="IMG_4708"/>
+                    <pic:cNvPicPr>
+                      <a:picLocks noChangeAspect="1" noChangeArrowheads="1"/>
+                    </pic:cNvPicPr>
+                  </pic:nvPicPr>
+                  <pic:blipFill>
+                    <a:blip r:embed="rId6" cstate="print">
+                      <a:extLst>
+                        <a:ext uri="{28A0092B-C50C-407E-A947-70E740481C1C}">
+                          <a14:useLocalDpi xmlns:a14="http://schemas.microsoft.com/office/drawing/2010/main" val="0"/>
+                        </a:ext>
+                      </a:extLst>
+                    </a:blip>
+                    <a:srcRect/>
+                    <a:stretch>
+                      <a:fillRect/>
+                    </a:stretch>
+                  </pic:blipFill>
+                  <pic:spPr bwMode="auto">
+                    <a:xfrm>
+                      <a:off x="0" y="0"/>
+                      <a:ext cx="2028825" cy="3381375"/>
+                    </a:xfrm>
+                    <a:prstGeom prst="rect">
+                      <a:avLst/>
+                    </a:prstGeom>
+                    <a:noFill/>
+                    <a:ln>
+                      <a:noFill/>
+                    </a:ln>
+                  </pic:spPr>
+                </pic:pic>
+              </a:graphicData>
+            </a:graphic>
+          </wp:inline>
+        </w:drawing>
+      </w:r>
+    </w:p>
+    <w:p>
+      <w:r>
+        <w:t>Ensuring user has wifi turned on for wifi-direct transfer.</w:t>
+      </w:r>
+    </w:p>
+    <w:p>
+      <w:r>
+        <w:rPr>
+          <w:noProof/>
+        </w:rPr>
+        <w:lastRenderedPageBreak/>
+        <w:drawing>
+          <wp:inline distT="0" distB="0" distL="0" distR="0">
+            <wp:extent cx="2038350" cy="3419475"/>
+            <wp:effectExtent l="0" t="0" r="0" b="9525"/>
+            <wp:docPr id="3" name="Picture 3" descr="IMG_4709"/>
+            <wp:cNvGraphicFramePr>
+              <a:graphicFrameLocks xmlns:a="http://schemas.openxmlformats.org/drawingml/2006/main" noChangeAspect="1"/>
+            </wp:cNvGraphicFramePr>
+            <a:graphic xmlns:a="http://schemas.openxmlformats.org/drawingml/2006/main">
+              <a:graphicData uri="http://schemas.openxmlformats.org/drawingml/2006/picture">
+                <pic:pic xmlns:pic="http://schemas.openxmlformats.org/drawingml/2006/picture">
+                  <pic:nvPicPr>
+                    <pic:cNvPr id="0" name="Picture 3" descr="IMG_4709"/>
+                    <pic:cNvPicPr>
+                      <a:picLocks noChangeAspect="1" noChangeArrowheads="1"/>
+                    </pic:cNvPicPr>
+                  </pic:nvPicPr>
+                  <pic:blipFill>
+                    <a:blip r:embed="rId7" cstate="print">
+                      <a:extLst>
+                        <a:ext uri="{28A0092B-C50C-407E-A947-70E740481C1C}">
+                          <a14:useLocalDpi xmlns:a14="http://schemas.microsoft.com/office/drawing/2010/main" val="0"/>
+                        </a:ext>
+                      </a:extLst>
+                    </a:blip>
+                    <a:srcRect/>
+                    <a:stretch>
+                      <a:fillRect/>
+                    </a:stretch>
+                  </pic:blipFill>
+                  <pic:spPr bwMode="auto">
+                    <a:xfrm>
+                      <a:off x="0" y="0"/>
+                      <a:ext cx="2038350" cy="3419475"/>
+                    </a:xfrm>
+                    <a:prstGeom prst="rect">
+                      <a:avLst/>
+                    </a:prstGeom>
+                    <a:noFill/>
+                    <a:ln>
+                      <a:noFill/>
+                    </a:ln>
+                  </pic:spPr>
+                </pic:pic>
+              </a:graphicData>
+            </a:graphic>
+          </wp:inline>
+        </w:drawing>
+      </w:r>
+    </w:p>
+    <w:p>
+      <w:r>
+        <w:t xml:space="preserve">Sample file to </w:t>
+      </w:r>
+      <w:r>
+        <w:t xml:space="preserve">that can </w:t>
+      </w:r>
+      <w:r>
+        <w:t>be sent via connections</w:t>
+      </w:r>
+    </w:p>
+    <w:p>
+      <w:r>
+        <w:rPr>
+          <w:noProof/>
+        </w:rPr>
+        <w:drawing>
+          <wp:inline distT="0" distB="0" distL="0" distR="0">
+            <wp:extent cx="1990725" cy="3543300"/>
+            <wp:effectExtent l="0" t="0" r="9525" b="0"/>
+            <wp:docPr id="2" name="Picture 2" descr="A"/>
+            <wp:cNvGraphicFramePr>
+              <a:graphicFrameLocks xmlns:a="http://schemas.openxmlformats.org/drawingml/2006/main" noChangeAspect="1"/>
+            </wp:cNvGraphicFramePr>
+            <a:graphic xmlns:a="http://schemas.openxmlformats.org/drawingml/2006/main">
+              <a:graphicData uri="http://schemas.openxmlformats.org/drawingml/2006/picture">
+                <pic:pic xmlns:pic="http://schemas.openxmlformats.org/drawingml/2006/picture">
+                  <pic:nvPicPr>
+                    <pic:cNvPr id="0" name="Picture 4" descr="A"/>
+                    <pic:cNvPicPr>
+                      <a:picLocks noChangeAspect="1" noChangeArrowheads="1"/>
+                    </pic:cNvPicPr>
+                  </pic:nvPicPr>
+                  <pic:blipFill>
+                    <a:blip r:embed="rId8" cstate="print">
+                      <a:extLst>
+                        <a:ext uri="{28A0092B-C50C-407E-A947-70E740481C1C}">
+                          <a14:useLocalDpi xmlns:a14="http://schemas.microsoft.com/office/drawing/2010/main" val="0"/>
+                        </a:ext>
+                      </a:extLst>
+                    </a:blip>
+                    <a:srcRect/>
+                    <a:stretch>
+                      <a:fillRect/>
+                    </a:stretch>
+                  </pic:blipFill>
+                  <pic:spPr bwMode="auto">
+                    <a:xfrm>
+                      <a:off x="0" y="0"/>
+                      <a:ext cx="1990725" cy="3543300"/>
+                    </a:xfrm>
+                    <a:prstGeom prst="rect">
+                      <a:avLst/>
+                    </a:prstGeom>
+                    <a:noFill/>
+                    <a:ln>
+                      <a:noFill/>
+                    </a:ln>
+                  </pic:spPr>
+                </pic:pic>
+              </a:graphicData>
+            </a:graphic>
+          </wp:inline>
+        </w:drawing>
+      </w:r>
+    </w:p>
+    <w:p>
+      <w:r>
+        <w:t xml:space="preserve">Showing completed connection via Bluetooth </w:t>
+      </w:r>
+    </w:p>
     <w:sectPr>
       <w:pgSz w:w="12240" w:h="15840"/>
       <w:pgMar w:top="1440" w:right="1440" w:bottom="1440" w:left="1440" w:header="720" w:footer="720" w:gutter="0"/>
@@ -295,7 +541,7 @@
 </file>
 
 <file path=word/styles.xml><?xml version="1.0" encoding="utf-8"?>
-<w:styles xmlns:mc="http://schemas.openxmlformats.org/markup-compatibility/2006" xmlns:r="http://schemas.openxmlformats.org/officeDocument/2006/relationships" xmlns:w="http://schemas.openxmlformats.org/wordprocessingml/2006/main" xmlns:w14="http://schemas.microsoft.com/office/word/2010/wordml" xmlns:w15="http://schemas.microsoft.com/office/word/2012/wordml" mc:Ignorable="w14 w15">
+<w:styles xmlns:mc="http://schemas.openxmlformats.org/markup-compatibility/2006" xmlns:r="http://schemas.openxmlformats.org/officeDocument/2006/relationships" xmlns:w="http://schemas.openxmlformats.org/wordprocessingml/2006/main" xmlns:w14="http://schemas.microsoft.com/office/word/2010/wordml" xmlns:w15="http://schemas.microsoft.com/office/word/2012/wordml" xmlns:w16se="http://schemas.microsoft.com/office/word/2015/wordml/symex" mc:Ignorable="w14 w15 w16se">
   <w:docDefaults>
     <w:rPrDefault>
       <w:rPr>
@@ -311,7 +557,7 @@
       </w:pPr>
     </w:pPrDefault>
   </w:docDefaults>
-  <w:latentStyles w:defLockedState="0" w:defUIPriority="99" w:defSemiHidden="0" w:defUnhideWhenUsed="0" w:defQFormat="0" w:count="371">
+  <w:latentStyles w:defLockedState="0" w:defUIPriority="99" w:defSemiHidden="0" w:defUnhideWhenUsed="0" w:defQFormat="0" w:count="374">
     <w:lsdException w:name="Normal" w:uiPriority="0" w:qFormat="1"/>
     <w:lsdException w:name="heading 1" w:uiPriority="9" w:qFormat="1"/>
     <w:lsdException w:name="heading 2" w:semiHidden="1" w:uiPriority="9" w:unhideWhenUsed="1" w:qFormat="1"/>
@@ -683,6 +929,9 @@
     <w:lsdException w:name="List Table 5 Dark Accent 6" w:uiPriority="50"/>
     <w:lsdException w:name="List Table 6 Colorful Accent 6" w:uiPriority="51"/>
     <w:lsdException w:name="List Table 7 Colorful Accent 6" w:uiPriority="52"/>
+    <w:lsdException w:name="Mention" w:semiHidden="1" w:unhideWhenUsed="1"/>
+    <w:lsdException w:name="Smart Hyperlink" w:semiHidden="1" w:unhideWhenUsed="1"/>
+    <w:lsdException w:name="Hashtag" w:semiHidden="1" w:unhideWhenUsed="1"/>
   </w:latentStyles>
   <w:style w:type="paragraph" w:default="1" w:styleId="Normal">
     <w:name w:val="Normal"/>

</xml_diff>